<commit_message>
update file An Extended Base Belief Function in Demster-Shafer
</commit_message>
<xml_diff>
--- a/Document/BaoCaoTongKet.docx
+++ b/Document/BaoCaoTongKet.docx
@@ -21,8 +21,6 @@
         </w:rPr>
         <w:t>BÁO CÁO TỔNG KẾT</w:t>
       </w:r>
-      <w:bookmarkStart w:id="0" w:name="_GoBack"/>
-      <w:bookmarkEnd w:id="0"/>
     </w:p>
     <w:p>
       <w:pPr>
@@ -169,6 +167,8 @@
         </w:rPr>
         <w:t>New base basic assignment</w:t>
       </w:r>
+      <w:bookmarkStart w:id="0" w:name="_GoBack"/>
+      <w:bookmarkEnd w:id="0"/>
     </w:p>
     <w:p>
       <w:pPr>

</xml_diff>